<commit_message>
include smaller rain amounts
</commit_message>
<xml_diff>
--- a/Ammersee WetterBoard.docx
+++ b/Ammersee WetterBoard.docx
@@ -18,18 +18,8 @@
           <w:szCs w:val="52"/>
           <w:lang w:val="de-DE"/>
         </w:rPr>
-        <w:t xml:space="preserve">Ammersee </w:t>
-      </w:r>
-      <w:proofErr w:type="spellStart"/>
-      <w:r>
-        <w:rPr>
-          <w:sz w:val="52"/>
-          <w:szCs w:val="52"/>
-          <w:lang w:val="de-DE"/>
-        </w:rPr>
-        <w:t>WetterBoard</w:t>
-      </w:r>
-      <w:proofErr w:type="spellEnd"/>
+        <w:t>Ammersee WetterBoard</w:t>
+      </w:r>
     </w:p>
     <w:p>
       <w:pPr>
@@ -157,7 +147,7 @@
           <w:lang w:val="de-DE"/>
         </w:rPr>
         <w:drawing>
-          <wp:inline distT="0" distB="0" distL="0" distR="0" wp14:anchorId="44F2BE94" wp14:editId="3B497147">
+          <wp:inline distT="0" distB="0" distL="0" distR="0" wp14:anchorId="44F2BE94" wp14:editId="488BC255">
             <wp:extent cx="4343400" cy="1924050"/>
             <wp:effectExtent l="0" t="0" r="0" b="0"/>
             <wp:docPr id="1161994286" name="Grafik 1" descr="Ein Bild, das Text, Handschrift, Brief, Kinderkunst enthält.&#10;&#10;Automatisch generierte Beschreibung"/>
@@ -289,6 +279,14 @@
         </w:rPr>
         <w:t>Auf der Rückseite seht ihr die genauen Zahlen.</w:t>
       </w:r>
+      <w:r>
+        <w:rPr>
+          <w:sz w:val="18"/>
+          <w:szCs w:val="18"/>
+          <w:lang w:val="de-DE"/>
+        </w:rPr>
+        <w:t xml:space="preserve"> Ich verbrauche ca. 1-2 Watt.</w:t>
+      </w:r>
     </w:p>
     <w:p>
       <w:pPr>
@@ -457,25 +455,7 @@
           <w:szCs w:val="18"/>
           <w:lang w:val="de-DE"/>
         </w:rPr>
-        <w:t>-</w:t>
-      </w:r>
-      <w:proofErr w:type="spellStart"/>
-      <w:r>
-        <w:rPr>
-          <w:sz w:val="18"/>
-          <w:szCs w:val="18"/>
-          <w:lang w:val="de-DE"/>
-        </w:rPr>
-        <w:t>WEIß</w:t>
-      </w:r>
-      <w:proofErr w:type="spellEnd"/>
-      <w:r>
-        <w:rPr>
-          <w:sz w:val="18"/>
-          <w:szCs w:val="18"/>
-          <w:lang w:val="de-DE"/>
-        </w:rPr>
-        <w:t>)</w:t>
+        <w:t>-WEIß)</w:t>
       </w:r>
     </w:p>
     <w:p>
@@ -501,23 +481,23 @@
           <w:szCs w:val="18"/>
           <w:lang w:val="de-DE"/>
         </w:rPr>
-        <w:t xml:space="preserve"> via Smartphone/Laptop nach WLAN suchen und einwählen (QR code oder</w:t>
-      </w:r>
-      <w:r>
-        <w:rPr>
-          <w:sz w:val="18"/>
-          <w:szCs w:val="18"/>
-          <w:lang w:val="de-DE"/>
-        </w:rPr>
-        <w:t xml:space="preserve"> manuell</w:t>
-      </w:r>
-      <w:r>
-        <w:rPr>
-          <w:sz w:val="18"/>
-          <w:szCs w:val="18"/>
-          <w:lang w:val="de-DE"/>
-        </w:rPr>
-        <w:t>):</w:t>
+        <w:t xml:space="preserve"> via Smartphone/Laptop nach WLAN suchen und einwählen (QR code </w:t>
+      </w:r>
+      <w:r>
+        <w:rPr>
+          <w:sz w:val="18"/>
+          <w:szCs w:val="18"/>
+          <w:lang w:val="de-DE"/>
+        </w:rPr>
+        <w:t>oder man.)</w:t>
+      </w:r>
+      <w:r>
+        <w:rPr>
+          <w:sz w:val="18"/>
+          <w:szCs w:val="18"/>
+          <w:lang w:val="de-DE"/>
+        </w:rPr>
+        <w:t>:</w:t>
       </w:r>
     </w:p>
     <w:p>
@@ -537,7 +517,7 @@
           <w:lang w:val="de-DE"/>
         </w:rPr>
         <w:drawing>
-          <wp:inline distT="0" distB="0" distL="0" distR="0" wp14:anchorId="53BFF692" wp14:editId="3AB2E6E2">
+          <wp:inline distT="0" distB="0" distL="0" distR="0" wp14:anchorId="53BFF692" wp14:editId="6E2625F9">
             <wp:extent cx="488950" cy="494097"/>
             <wp:effectExtent l="0" t="0" r="6350" b="1270"/>
             <wp:docPr id="754942051" name="Grafik 1" descr="Ein Bild, das Muster, Quadrat, Kunst, Symmetrie enthält.&#10;&#10;Automatisch generierte Beschreibung"/>
@@ -724,25 +704,7 @@
           <w:szCs w:val="18"/>
           <w:lang w:val="de-DE"/>
         </w:rPr>
-        <w:t>„</w:t>
-      </w:r>
-      <w:proofErr w:type="spellStart"/>
-      <w:r>
-        <w:rPr>
-          <w:sz w:val="18"/>
-          <w:szCs w:val="18"/>
-          <w:lang w:val="de-DE"/>
-        </w:rPr>
-        <w:t>Configuration</w:t>
-      </w:r>
-      <w:proofErr w:type="spellEnd"/>
-      <w:r>
-        <w:rPr>
-          <w:sz w:val="18"/>
-          <w:szCs w:val="18"/>
-          <w:lang w:val="de-DE"/>
-        </w:rPr>
-        <w:t>“ drücken, eure WLAN-Informationen eingeben und „Save“ drücken. Das WLAN wird benötigt, um die aktuellen Wetterinformationen abzuholen.</w:t>
+        <w:t>„Configuration“ drücken, eure WLAN-Informationen eingeben und „Save“ drücken. Das WLAN wird benötigt, um die aktuellen Wetterinformationen abzuholen.</w:t>
       </w:r>
     </w:p>
     <w:p>
@@ -836,7 +798,6 @@
         </w:rPr>
         <w:t xml:space="preserve">Diese Infos gibt’s auch auf: </w:t>
       </w:r>
-      <w:proofErr w:type="spellStart"/>
       <w:proofErr w:type="gramStart"/>
       <w:r>
         <w:rPr>
@@ -846,7 +807,6 @@
         </w:rPr>
         <w:t>spicker.space</w:t>
       </w:r>
-      <w:proofErr w:type="spellEnd"/>
       <w:proofErr w:type="gramEnd"/>
       <w:r>
         <w:rPr>
@@ -854,18 +814,8 @@
           <w:szCs w:val="18"/>
           <w:lang w:val="de-DE"/>
         </w:rPr>
-        <w:t>/</w:t>
-      </w:r>
-      <w:proofErr w:type="spellStart"/>
-      <w:r>
-        <w:rPr>
-          <w:sz w:val="18"/>
-          <w:szCs w:val="18"/>
-          <w:lang w:val="de-DE"/>
-        </w:rPr>
-        <w:t>julimartin</w:t>
-      </w:r>
-      <w:proofErr w:type="spellEnd"/>
+        <w:t>/julimartin</w:t>
+      </w:r>
     </w:p>
     <w:sectPr>
       <w:pgSz w:w="12240" w:h="15840"/>

</xml_diff>